<commit_message>
Changes to TDD and final level
</commit_message>
<xml_diff>
--- a/Assigment/TDD.docx
+++ b/Assigment/TDD.docx
@@ -1,6 +1,6 @@
 
 <file path=word/document.xml><?xml version="1.0" encoding="utf-8"?>
-<w:document xmlns:wpc="http://schemas.microsoft.com/office/word/2010/wordprocessingCanvas" xmlns:cx="http://schemas.microsoft.com/office/drawing/2014/chartex" xmlns:cx1="http://schemas.microsoft.com/office/drawing/2015/9/8/chartex" xmlns:cx2="http://schemas.microsoft.com/office/drawing/2015/10/21/chartex" xmlns:cx3="http://schemas.microsoft.com/office/drawing/2016/5/9/chartex" xmlns:cx4="http://schemas.microsoft.com/office/drawing/2016/5/10/chartex" xmlns:cx5="http://schemas.microsoft.com/office/drawing/2016/5/11/chartex" xmlns:cx6="http://schemas.microsoft.com/office/drawing/2016/5/12/chartex" xmlns:cx7="http://schemas.microsoft.com/office/drawing/2016/5/13/chartex" xmlns:cx8="http://schemas.microsoft.com/office/drawing/2016/5/14/chartex" xmlns:mc="http://schemas.openxmlformats.org/markup-compatibility/2006" xmlns:aink="http://schemas.microsoft.com/office/drawing/2016/ink" xmlns:am3d="http://schemas.microsoft.com/office/drawing/2017/model3d" xmlns:o="urn:schemas-microsoft-com:office:office" xmlns:r="http://schemas.openxmlformats.org/officeDocument/2006/relationships" xmlns:m="http://schemas.openxmlformats.org/officeDocument/2006/math" xmlns:v="urn:schemas-microsoft-com:vml" xmlns:wp14="http://schemas.microsoft.com/office/word/2010/wordprocessingDrawing" xmlns:wp="http://schemas.openxmlformats.org/drawingml/2006/wordprocessingDrawing" xmlns:w10="urn:schemas-microsoft-com:office:word" xmlns:w="http://schemas.openxmlformats.org/wordprocessingml/2006/main" xmlns:w14="http://schemas.microsoft.com/office/word/2010/wordml" xmlns:w15="http://schemas.microsoft.com/office/word/2012/wordml" xmlns:w16cid="http://schemas.microsoft.com/office/word/2016/wordml/cid" xmlns:w16se="http://schemas.microsoft.com/office/word/2015/wordml/symex" xmlns:wpg="http://schemas.microsoft.com/office/word/2010/wordprocessingGroup" xmlns:wpi="http://schemas.microsoft.com/office/word/2010/wordprocessingInk" xmlns:wne="http://schemas.microsoft.com/office/word/2006/wordml" xmlns:wps="http://schemas.microsoft.com/office/word/2010/wordprocessingShape" mc:Ignorable="w14 w15 w16se w16cid wp14">
+<w:document xmlns:wpc="http://schemas.microsoft.com/office/word/2010/wordprocessingCanvas" xmlns:cx="http://schemas.microsoft.com/office/drawing/2014/chartex" xmlns:cx1="http://schemas.microsoft.com/office/drawing/2015/9/8/chartex" xmlns:cx2="http://schemas.microsoft.com/office/drawing/2015/10/21/chartex" xmlns:cx3="http://schemas.microsoft.com/office/drawing/2016/5/9/chartex" xmlns:cx4="http://schemas.microsoft.com/office/drawing/2016/5/10/chartex" xmlns:cx5="http://schemas.microsoft.com/office/drawing/2016/5/11/chartex" xmlns:cx6="http://schemas.microsoft.com/office/drawing/2016/5/12/chartex" xmlns:cx7="http://schemas.microsoft.com/office/drawing/2016/5/13/chartex" xmlns:cx8="http://schemas.microsoft.com/office/drawing/2016/5/14/chartex" xmlns:mc="http://schemas.openxmlformats.org/markup-compatibility/2006" xmlns:aink="http://schemas.microsoft.com/office/drawing/2016/ink" xmlns:am3d="http://schemas.microsoft.com/office/drawing/2017/model3d" xmlns:o="urn:schemas-microsoft-com:office:office" xmlns:r="http://schemas.openxmlformats.org/officeDocument/2006/relationships" xmlns:m="http://schemas.openxmlformats.org/officeDocument/2006/math" xmlns:v="urn:schemas-microsoft-com:vml" xmlns:wp14="http://schemas.microsoft.com/office/word/2010/wordprocessingDrawing" xmlns:wp="http://schemas.openxmlformats.org/drawingml/2006/wordprocessingDrawing" xmlns:w10="urn:schemas-microsoft-com:office:word" xmlns:w="http://schemas.openxmlformats.org/wordprocessingml/2006/main" xmlns:w14="http://schemas.microsoft.com/office/word/2010/wordml" xmlns:w15="http://schemas.microsoft.com/office/word/2012/wordml" xmlns:w16cex="http://schemas.microsoft.com/office/word/2018/wordml/cex" xmlns:w16cid="http://schemas.microsoft.com/office/word/2016/wordml/cid" xmlns:w16="http://schemas.microsoft.com/office/word/2018/wordml" xmlns:w16sdtdh="http://schemas.microsoft.com/office/word/2020/wordml/sdtdatahash" xmlns:w16se="http://schemas.microsoft.com/office/word/2015/wordml/symex" xmlns:wpg="http://schemas.microsoft.com/office/word/2010/wordprocessingGroup" xmlns:wpi="http://schemas.microsoft.com/office/word/2010/wordprocessingInk" xmlns:wne="http://schemas.microsoft.com/office/word/2006/wordml" xmlns:wps="http://schemas.microsoft.com/office/word/2010/wordprocessingShape" mc:Ignorable="w14 w15 w16se w16cid w16 w16cex w16sdtdh wp14">
   <w:body>
     <w:p>
       <w:r>
@@ -15,6 +15,30 @@
         <w:tab/>
         <w:t>User HUD, including a Main Menu and Level Launcher</w:t>
       </w:r>
+      <w:r>
+        <w:t>:</w:t>
+      </w:r>
+    </w:p>
+    <w:p>
+      <w:r>
+        <w:t xml:space="preserve">The way I integrated my HUD is with Pop-up style information that informs the player of the way the memory’s act when the player interacts with them. The second way </w:t>
+      </w:r>
+      <w:proofErr w:type="spellStart"/>
+      <w:r>
+        <w:t>i</w:t>
+      </w:r>
+      <w:proofErr w:type="spellEnd"/>
+      <w:r>
+        <w:t xml:space="preserve"> use the HUD in game is a pop up indicating how many fragments are left.</w:t>
+      </w:r>
+    </w:p>
+    <w:p>
+      <w:r>
+        <w:t xml:space="preserve">I created a Main Menu, Level Launcher and a options menus. In these </w:t>
+      </w:r>
+      <w:r>
+        <w:t xml:space="preserve">I have </w:t>
+      </w:r>
     </w:p>
     <w:p>
       <w:r>
@@ -24,6 +48,14 @@
         <w:tab/>
         <w:t>Third-Person Camera</w:t>
       </w:r>
+      <w:r>
+        <w:t>:</w:t>
+      </w:r>
+    </w:p>
+    <w:p>
+      <w:r>
+        <w:t xml:space="preserve">The third person camera was set up as a default by the Third-Person Gameplay setting. </w:t>
+      </w:r>
     </w:p>
     <w:p>
       <w:r>
@@ -33,6 +65,32 @@
         <w:tab/>
         <w:t>Level with BSP Geometry</w:t>
       </w:r>
+      <w:r>
+        <w:t>:</w:t>
+      </w:r>
+    </w:p>
+    <w:p>
+      <w:r>
+        <w:t>I have used the BSP geometry to create a setting of floating blocks to create the dreamscape</w:t>
+      </w:r>
+      <w:r>
+        <w:t xml:space="preserve"> </w:t>
+      </w:r>
+      <w:r>
+        <w:t xml:space="preserve">and </w:t>
+      </w:r>
+      <w:r>
+        <w:t>memory</w:t>
+      </w:r>
+      <w:r>
+        <w:t>-</w:t>
+      </w:r>
+      <w:r>
+        <w:t>scape</w:t>
+      </w:r>
+      <w:r>
+        <w:t xml:space="preserve">. </w:t>
+      </w:r>
     </w:p>
     <w:p>
       <w:r>
@@ -42,6 +100,17 @@
         <w:tab/>
         <w:t>User Pickups</w:t>
       </w:r>
+      <w:r>
+        <w:t>:</w:t>
+      </w:r>
+    </w:p>
+    <w:p>
+      <w:r>
+        <w:t xml:space="preserve">The user will be able to pickup memory fragments and once they are collected the blocking volume that prevents the player entering the portal room and </w:t>
+      </w:r>
+      <w:r>
+        <w:t xml:space="preserve">enter the next levels. </w:t>
+      </w:r>
     </w:p>
     <w:p>
       <w:r>
@@ -52,7 +121,11 @@
         <w:t>Game Instance Class</w:t>
       </w:r>
     </w:p>
-    <w:p/>
+    <w:p>
+      <w:r>
+        <w:t xml:space="preserve">I use the game instance class to control the music through out the game. </w:t>
+      </w:r>
+    </w:p>
     <w:p>
       <w:r>
         <w:t xml:space="preserve">Advanced design </w:t>
@@ -103,36 +176,27 @@
       </w:r>
     </w:p>
     <w:p>
-      <w:pPr>
-        <w:pStyle w:val="ListParagraph"/>
-        <w:suppressAutoHyphens w:val="0"/>
-        <w:spacing w:after="160" w:line="259" w:lineRule="auto"/>
-        <w:rPr>
-          <w:rFonts w:asciiTheme="minorHAnsi" w:hAnsiTheme="minorHAnsi" w:cstheme="minorHAnsi"/>
-          <w:i/>
-        </w:rPr>
-      </w:pPr>
-      <w:r>
-        <w:rPr>
-          <w:rFonts w:asciiTheme="minorHAnsi" w:hAnsiTheme="minorHAnsi" w:cstheme="minorHAnsi"/>
-          <w:i/>
-        </w:rPr>
-        <w:t xml:space="preserve">I plan on making different types of floor/block that affect </w:t>
-      </w:r>
-      <w:r>
-        <w:rPr>
-          <w:rFonts w:asciiTheme="minorHAnsi" w:hAnsiTheme="minorHAnsi" w:cstheme="minorHAnsi"/>
-          <w:i/>
-        </w:rPr>
+      <w:r>
+        <w:t>I plan on making different types of floor/</w:t>
+      </w:r>
+      <w:r>
+        <w:t>blocks</w:t>
+      </w:r>
+      <w:r>
+        <w:t xml:space="preserve"> that affect </w:t>
+      </w:r>
+      <w:r>
         <w:t>the player differently.</w:t>
       </w:r>
       <w:r>
-        <w:rPr>
-          <w:rFonts w:asciiTheme="minorHAnsi" w:hAnsiTheme="minorHAnsi" w:cstheme="minorHAnsi"/>
-          <w:i/>
-        </w:rPr>
         <w:br/>
-        <w:t>for example a yellow block that will prevent the player from jumping, a green block that will cause a speed boost and a blue block that will disappear after a few moments.</w:t>
+        <w:t xml:space="preserve">for example a yellow block that will prevent the player from jumping, a green block that will </w:t>
+      </w:r>
+      <w:r>
+        <w:t xml:space="preserve">move when stepped on </w:t>
+      </w:r>
+      <w:r>
+        <w:t>and a blue block that will disappear after a few moments.</w:t>
       </w:r>
     </w:p>
     <w:p>
@@ -178,19 +242,38 @@
       </w:r>
     </w:p>
     <w:p>
-      <w:pPr>
-        <w:ind w:left="720"/>
-        <w:rPr>
-          <w:rFonts w:cstheme="minorHAnsi"/>
-          <w:i/>
-        </w:rPr>
-      </w:pPr>
-      <w:r>
-        <w:rPr>
-          <w:rFonts w:cstheme="minorHAnsi"/>
-          <w:i/>
-        </w:rPr>
-        <w:t>I’m planning on making three levels for this not including my tutorial level. The three levels would include different themes.</w:t>
+      <w:r>
+        <w:t>I’m planning on making three levels for this including my tutorial level. The three levels would include different themes.</w:t>
+      </w:r>
+    </w:p>
+    <w:p>
+      <w:r>
+        <w:t xml:space="preserve">In the first level I created a </w:t>
+      </w:r>
+      <w:r>
+        <w:t>simplistic</w:t>
+      </w:r>
+      <w:r>
+        <w:t xml:space="preserve"> </w:t>
+      </w:r>
+      <w:r>
+        <w:t xml:space="preserve">tutorial that explains all the context of how the games functions work. </w:t>
+      </w:r>
+    </w:p>
+    <w:p>
+      <w:r>
+        <w:t xml:space="preserve">In the second level I created a more expansive level that allows the player to explore more, this level utilized the </w:t>
+      </w:r>
+      <w:r>
+        <w:t>fragile</w:t>
+      </w:r>
+      <w:r>
+        <w:t xml:space="preserve"> memory the most.</w:t>
+      </w:r>
+    </w:p>
+    <w:p>
+      <w:r>
+        <w:t xml:space="preserve">The third level follows a lot more of a liner progression but also is has room for shortcuts in it to allow the player to play at their own speed. </w:t>
       </w:r>
     </w:p>
     <w:p>
@@ -220,57 +303,31 @@
       </w:r>
     </w:p>
     <w:p>
-      <w:pPr>
-        <w:rPr>
-          <w:rFonts w:cstheme="minorHAnsi"/>
-          <w:i/>
-        </w:rPr>
-      </w:pPr>
-      <w:r>
-        <w:rPr>
-          <w:rFonts w:cstheme="minorHAnsi"/>
-          <w:i/>
-        </w:rPr>
+      <w:r>
         <w:t xml:space="preserve">I plan on creating sound effects background music for the game. These </w:t>
       </w:r>
       <w:r>
-        <w:rPr>
-          <w:rFonts w:cstheme="minorHAnsi"/>
-          <w:i/>
-        </w:rPr>
         <w:t>sound effects will play when a collectable is collected, when jumping, and some basic background music</w:t>
       </w:r>
       <w:r>
-        <w:rPr>
-          <w:rFonts w:cstheme="minorHAnsi"/>
-          <w:i/>
-        </w:rPr>
         <w:t xml:space="preserve">. the way I will create these audio clips is by using the online sound creation tool </w:t>
       </w:r>
       <w:r>
-        <w:rPr>
-          <w:rFonts w:cstheme="minorHAnsi"/>
-          <w:i/>
-        </w:rPr>
         <w:t xml:space="preserve"> </w:t>
       </w:r>
-      <w:bookmarkStart w:id="0" w:name="_GoBack"/>
-      <w:bookmarkEnd w:id="0"/>
       <w:proofErr w:type="spellStart"/>
       <w:r>
-        <w:rPr>
-          <w:rFonts w:cstheme="minorHAnsi"/>
-          <w:i/>
-        </w:rPr>
         <w:t>beepbox</w:t>
       </w:r>
       <w:proofErr w:type="spellEnd"/>
       <w:r>
-        <w:rPr>
-          <w:rFonts w:cstheme="minorHAnsi"/>
-          <w:i/>
-        </w:rPr>
         <w:t xml:space="preserve">. </w:t>
+      </w:r>
+    </w:p>
+    <w:p>
+      <w:r>
+        <w:lastRenderedPageBreak/>
+        <w:t xml:space="preserve">I also created a Background and sound effects music class and music mixer to allow the player to edit the volume of the sounds as requested. </w:t>
       </w:r>
     </w:p>
     <w:sectPr>
@@ -284,7 +341,7 @@
 </file>
 
 <file path=word/numbering.xml><?xml version="1.0" encoding="utf-8"?>
-<w:numbering xmlns:wpc="http://schemas.microsoft.com/office/word/2010/wordprocessingCanvas" xmlns:cx="http://schemas.microsoft.com/office/drawing/2014/chartex" xmlns:cx1="http://schemas.microsoft.com/office/drawing/2015/9/8/chartex" xmlns:cx2="http://schemas.microsoft.com/office/drawing/2015/10/21/chartex" xmlns:cx3="http://schemas.microsoft.com/office/drawing/2016/5/9/chartex" xmlns:cx4="http://schemas.microsoft.com/office/drawing/2016/5/10/chartex" xmlns:cx5="http://schemas.microsoft.com/office/drawing/2016/5/11/chartex" xmlns:cx6="http://schemas.microsoft.com/office/drawing/2016/5/12/chartex" xmlns:cx7="http://schemas.microsoft.com/office/drawing/2016/5/13/chartex" xmlns:cx8="http://schemas.microsoft.com/office/drawing/2016/5/14/chartex" xmlns:mc="http://schemas.openxmlformats.org/markup-compatibility/2006" xmlns:aink="http://schemas.microsoft.com/office/drawing/2016/ink" xmlns:am3d="http://schemas.microsoft.com/office/drawing/2017/model3d" xmlns:o="urn:schemas-microsoft-com:office:office" xmlns:r="http://schemas.openxmlformats.org/officeDocument/2006/relationships" xmlns:m="http://schemas.openxmlformats.org/officeDocument/2006/math" xmlns:v="urn:schemas-microsoft-com:vml" xmlns:wp14="http://schemas.microsoft.com/office/word/2010/wordprocessingDrawing" xmlns:wp="http://schemas.openxmlformats.org/drawingml/2006/wordprocessingDrawing" xmlns:w10="urn:schemas-microsoft-com:office:word" xmlns:w="http://schemas.openxmlformats.org/wordprocessingml/2006/main" xmlns:w14="http://schemas.microsoft.com/office/word/2010/wordml" xmlns:w15="http://schemas.microsoft.com/office/word/2012/wordml" xmlns:w16cid="http://schemas.microsoft.com/office/word/2016/wordml/cid" xmlns:w16se="http://schemas.microsoft.com/office/word/2015/wordml/symex" xmlns:wpg="http://schemas.microsoft.com/office/word/2010/wordprocessingGroup" xmlns:wpi="http://schemas.microsoft.com/office/word/2010/wordprocessingInk" xmlns:wne="http://schemas.microsoft.com/office/word/2006/wordml" xmlns:wps="http://schemas.microsoft.com/office/word/2010/wordprocessingShape" mc:Ignorable="w14 w15 w16se w16cid wp14">
+<w:numbering xmlns:wpc="http://schemas.microsoft.com/office/word/2010/wordprocessingCanvas" xmlns:cx="http://schemas.microsoft.com/office/drawing/2014/chartex" xmlns:cx1="http://schemas.microsoft.com/office/drawing/2015/9/8/chartex" xmlns:cx2="http://schemas.microsoft.com/office/drawing/2015/10/21/chartex" xmlns:cx3="http://schemas.microsoft.com/office/drawing/2016/5/9/chartex" xmlns:cx4="http://schemas.microsoft.com/office/drawing/2016/5/10/chartex" xmlns:cx5="http://schemas.microsoft.com/office/drawing/2016/5/11/chartex" xmlns:cx6="http://schemas.microsoft.com/office/drawing/2016/5/12/chartex" xmlns:cx7="http://schemas.microsoft.com/office/drawing/2016/5/13/chartex" xmlns:cx8="http://schemas.microsoft.com/office/drawing/2016/5/14/chartex" xmlns:mc="http://schemas.openxmlformats.org/markup-compatibility/2006" xmlns:aink="http://schemas.microsoft.com/office/drawing/2016/ink" xmlns:am3d="http://schemas.microsoft.com/office/drawing/2017/model3d" xmlns:o="urn:schemas-microsoft-com:office:office" xmlns:r="http://schemas.openxmlformats.org/officeDocument/2006/relationships" xmlns:m="http://schemas.openxmlformats.org/officeDocument/2006/math" xmlns:v="urn:schemas-microsoft-com:vml" xmlns:wp14="http://schemas.microsoft.com/office/word/2010/wordprocessingDrawing" xmlns:wp="http://schemas.openxmlformats.org/drawingml/2006/wordprocessingDrawing" xmlns:w10="urn:schemas-microsoft-com:office:word" xmlns:w="http://schemas.openxmlformats.org/wordprocessingml/2006/main" xmlns:w14="http://schemas.microsoft.com/office/word/2010/wordml" xmlns:w15="http://schemas.microsoft.com/office/word/2012/wordml" xmlns:w16cex="http://schemas.microsoft.com/office/word/2018/wordml/cex" xmlns:w16cid="http://schemas.microsoft.com/office/word/2016/wordml/cid" xmlns:w16="http://schemas.microsoft.com/office/word/2018/wordml" xmlns:w16sdtdh="http://schemas.microsoft.com/office/word/2020/wordml/sdtdatahash" xmlns:w16se="http://schemas.microsoft.com/office/word/2015/wordml/symex" xmlns:wpg="http://schemas.microsoft.com/office/word/2010/wordprocessingGroup" xmlns:wpi="http://schemas.microsoft.com/office/word/2010/wordprocessingInk" xmlns:wne="http://schemas.microsoft.com/office/word/2006/wordml" xmlns:wps="http://schemas.microsoft.com/office/word/2010/wordprocessingShape" mc:Ignorable="w14 w15 w16se w16cid w16 w16cex w16sdtdh wp14">
   <w:abstractNum w:abstractNumId="0" w15:restartNumberingAfterBreak="0">
     <w:nsid w:val="221117A2"/>
     <w:multiLevelType w:val="hybridMultilevel"/>
@@ -548,7 +605,7 @@
 </file>
 
 <file path=word/styles.xml><?xml version="1.0" encoding="utf-8"?>
-<w:styles xmlns:mc="http://schemas.openxmlformats.org/markup-compatibility/2006" xmlns:r="http://schemas.openxmlformats.org/officeDocument/2006/relationships" xmlns:w="http://schemas.openxmlformats.org/wordprocessingml/2006/main" xmlns:w14="http://schemas.microsoft.com/office/word/2010/wordml" xmlns:w15="http://schemas.microsoft.com/office/word/2012/wordml" xmlns:w16cid="http://schemas.microsoft.com/office/word/2016/wordml/cid" xmlns:w16se="http://schemas.microsoft.com/office/word/2015/wordml/symex" mc:Ignorable="w14 w15 w16se w16cid">
+<w:styles xmlns:mc="http://schemas.openxmlformats.org/markup-compatibility/2006" xmlns:r="http://schemas.openxmlformats.org/officeDocument/2006/relationships" xmlns:w="http://schemas.openxmlformats.org/wordprocessingml/2006/main" xmlns:w14="http://schemas.microsoft.com/office/word/2010/wordml" xmlns:w15="http://schemas.microsoft.com/office/word/2012/wordml" xmlns:w16cex="http://schemas.microsoft.com/office/word/2018/wordml/cex" xmlns:w16cid="http://schemas.microsoft.com/office/word/2016/wordml/cid" xmlns:w16="http://schemas.microsoft.com/office/word/2018/wordml" xmlns:w16sdtdh="http://schemas.microsoft.com/office/word/2020/wordml/sdtdatahash" xmlns:w16se="http://schemas.microsoft.com/office/word/2015/wordml/symex" mc:Ignorable="w14 w15 w16se w16cid w16 w16cex w16sdtdh">
   <w:docDefaults>
     <w:rPrDefault>
       <w:rPr>
@@ -564,7 +621,7 @@
       </w:pPr>
     </w:pPrDefault>
   </w:docDefaults>
-  <w:latentStyles w:defLockedState="0" w:defUIPriority="99" w:defSemiHidden="0" w:defUnhideWhenUsed="0" w:defQFormat="0" w:count="375">
+  <w:latentStyles w:defLockedState="0" w:defUIPriority="99" w:defSemiHidden="0" w:defUnhideWhenUsed="0" w:defQFormat="0" w:count="376">
     <w:lsdException w:name="Normal" w:uiPriority="0" w:qFormat="1"/>
     <w:lsdException w:name="heading 1" w:uiPriority="9" w:qFormat="1"/>
     <w:lsdException w:name="heading 2" w:semiHidden="1" w:uiPriority="9" w:unhideWhenUsed="1" w:qFormat="1"/>
@@ -670,7 +727,6 @@
     <w:lsdException w:name="HTML Sample" w:semiHidden="1" w:unhideWhenUsed="1"/>
     <w:lsdException w:name="HTML Typewriter" w:semiHidden="1" w:unhideWhenUsed="1"/>
     <w:lsdException w:name="HTML Variable" w:semiHidden="1" w:unhideWhenUsed="1"/>
-    <w:lsdException w:name="Normal Table" w:semiHidden="1" w:unhideWhenUsed="1"/>
     <w:lsdException w:name="annotation subject" w:semiHidden="1" w:unhideWhenUsed="1"/>
     <w:lsdException w:name="No List" w:semiHidden="1" w:unhideWhenUsed="1"/>
     <w:lsdException w:name="Outline List 1" w:semiHidden="1" w:unhideWhenUsed="1"/>
@@ -717,10 +773,8 @@
     <w:lsdException w:name="Table Subtle 2" w:semiHidden="1" w:unhideWhenUsed="1"/>
     <w:lsdException w:name="Table Web 1" w:semiHidden="1" w:unhideWhenUsed="1"/>
     <w:lsdException w:name="Table Web 2" w:semiHidden="1" w:unhideWhenUsed="1"/>
-    <w:lsdException w:name="Table Web 3" w:semiHidden="1" w:unhideWhenUsed="1"/>
     <w:lsdException w:name="Balloon Text" w:semiHidden="1" w:unhideWhenUsed="1"/>
     <w:lsdException w:name="Table Grid" w:uiPriority="39"/>
-    <w:lsdException w:name="Table Theme" w:semiHidden="1" w:unhideWhenUsed="1"/>
     <w:lsdException w:name="Placeholder Text" w:semiHidden="1"/>
     <w:lsdException w:name="No Spacing" w:uiPriority="1" w:qFormat="1"/>
     <w:lsdException w:name="Light Shading" w:uiPriority="60"/>
@@ -940,6 +994,7 @@
     <w:lsdException w:name="Smart Hyperlink" w:semiHidden="1" w:unhideWhenUsed="1"/>
     <w:lsdException w:name="Hashtag" w:semiHidden="1" w:unhideWhenUsed="1"/>
     <w:lsdException w:name="Unresolved Mention" w:semiHidden="1" w:unhideWhenUsed="1"/>
+    <w:lsdException w:name="Smart Link" w:semiHidden="1" w:unhideWhenUsed="1"/>
   </w:latentStyles>
   <w:style w:type="paragraph" w:default="1" w:styleId="Normal">
     <w:name w:val="Normal"/>

</xml_diff>